<commit_message>
added lab design files
</commit_message>
<xml_diff>
--- a/DMA Linux Lab v3.docx
+++ b/DMA Linux Lab v3.docx
@@ -7,15 +7,13 @@
         <w:jc w:val="center"/>
         <w:rPr>
           <w:b/>
-          <w:sz w:val="32"/>
-          <w:szCs w:val="32"/>
+          <w:sz w:val="24"/>
         </w:rPr>
       </w:pPr>
       <w:r>
         <w:rPr>
           <w:b/>
-          <w:sz w:val="32"/>
-          <w:szCs w:val="32"/>
+          <w:sz w:val="24"/>
         </w:rPr>
         <w:t>DMA Linux Lab</w:t>
       </w:r>
@@ -56,13 +54,7 @@
         <w:t xml:space="preserve">out of PL or PS DDR.  A user </w:t>
       </w:r>
       <w:r>
-        <w:t xml:space="preserve">should be able to take this design and modify it </w:t>
-      </w:r>
-      <w:r>
-        <w:t>to</w:t>
-      </w:r>
-      <w:r>
-        <w:t xml:space="preserve"> something more relevant for their </w:t>
+        <w:t xml:space="preserve">should be able to take this design and modify it for something more relevant for their </w:t>
       </w:r>
       <w:r>
         <w:t>application</w:t>
@@ -97,15 +89,7 @@
     </w:p>
     <w:p>
       <w:r>
-        <w:t>The following instructions refer to a zip file containing all of the source files to execute the entire lab.  This zip file is labeled 182mover-6-2</w:t>
-      </w:r>
-      <w:r>
-        <w:t>6</w:t>
-      </w:r>
-      <w:bookmarkStart w:id="0" w:name="_GoBack"/>
-      <w:bookmarkEnd w:id="0"/>
-      <w:r>
-        <w:t xml:space="preserve">-2018.zip.  </w:t>
+        <w:t xml:space="preserve">The following instructions refer to a zip file containing all of the source files to execute the entire lab.  This zip file is labeled 182mover-6-25-2018.zip.  </w:t>
       </w:r>
       <w:r>
         <w:t>The contents of this zip file should be extracted into a clean directory and preferably within Linux.  The lab will make use of the primary Xilinx Tools:</w:t>
@@ -234,49 +218,31 @@
       </w:r>
     </w:p>
     <w:p>
-      <w:pPr>
-        <w:rPr>
-          <w:b/>
-          <w:color w:val="ED7D31" w:themeColor="accent2"/>
-        </w:rPr>
-      </w:pPr>
       <w:r>
         <w:t>&gt;&gt;</w:t>
       </w:r>
       <w:r>
         <w:rPr>
-          <w:b/>
           <w:i/>
-          <w:color w:val="ED7D31" w:themeColor="accent2"/>
         </w:rPr>
         <w:t xml:space="preserve">vivado </w:t>
       </w:r>
       <w:r>
         <w:rPr>
-          <w:b/>
           <w:i/>
-          <w:color w:val="ED7D31" w:themeColor="accent2"/>
         </w:rPr>
         <w:t xml:space="preserve">-source </w:t>
       </w:r>
       <w:r>
         <w:rPr>
-          <w:b/>
           <w:i/>
-          <w:color w:val="ED7D31" w:themeColor="accent2"/>
         </w:rPr>
         <w:t>../scripts/vivado_prj_create.tcl</w:t>
       </w:r>
     </w:p>
     <w:p>
       <w:r>
-        <w:t>This will create a Vivado project and have two streaming IPs the software from SDSoC will interface with.  This is a good time to look at the Vivado</w:t>
-      </w:r>
-      <w:r>
-        <w:t xml:space="preserve"> IPI design to analyze</w:t>
-      </w:r>
-      <w:r>
-        <w:t xml:space="preserve"> the rx_stream and tx_stream IPs; which are AXI4-Stream Data FIFOs.  Notice the rx_stream FIFO has a completely unconnected M_AXIS interface while it’s constantly receiving counting data as an input:</w:t>
+        <w:t>This will create a Vivado project and have two streaming IPs the software from SDSoC will interface with.  This is a good time to look at the Vivado project to look at the rx_stream and tx_stream IPs; which are AXI4-Stream Data FIFOs.  Notice the rx_stream FIFO has a completely unconnected M_AXIS interface while it’s constantly receiving counting data as an input:</w:t>
       </w:r>
     </w:p>
     <w:p>
@@ -323,13 +289,7 @@
     </w:p>
     <w:p>
       <w:r>
-        <w:t xml:space="preserve">Next, take a look at the tx_stream IP and notice how the S_AXIS port is completely unconnected.  This port will be interfacing with SDSoC </w:t>
-      </w:r>
-      <w:r>
-        <w:t>tools/framework</w:t>
-      </w:r>
-      <w:r>
-        <w:t>.  There’s a system ILA on the other end to monitor the data coming out.</w:t>
+        <w:t>Next, take a look at the tx_stream IP and notice how the S_AXIS port is completely unconnected.  This port will be interfacing with SDSoC generated software.  There’s a system ILA on the other end to monitor the data coming out.</w:t>
       </w:r>
     </w:p>
     <w:p>
@@ -472,10 +432,11 @@
         <w:rPr>
           <w:noProof/>
         </w:rPr>
+        <w:lastRenderedPageBreak/>
         <w:drawing>
           <wp:inline distT="0" distB="0" distL="0" distR="0" wp14:anchorId="58B3F7AB" wp14:editId="1139503A">
-            <wp:extent cx="2392680" cy="2600507"/>
-            <wp:effectExtent l="0" t="0" r="7620" b="9525"/>
+            <wp:extent cx="3421677" cy="3718882"/>
+            <wp:effectExtent l="0" t="0" r="7620" b="0"/>
             <wp:docPr id="28" name="Picture 28"/>
             <wp:cNvGraphicFramePr>
               <a:graphicFrameLocks xmlns:a="http://schemas.openxmlformats.org/drawingml/2006/main" noChangeAspect="1"/>
@@ -496,7 +457,7 @@
                   <pic:spPr>
                     <a:xfrm>
                       <a:off x="0" y="0"/>
-                      <a:ext cx="2398294" cy="2606608"/>
+                      <a:ext cx="3421677" cy="3718882"/>
                     </a:xfrm>
                     <a:prstGeom prst="rect">
                       <a:avLst/>
@@ -511,7 +472,6 @@
     </w:p>
     <w:p>
       <w:r>
-        <w:lastRenderedPageBreak/>
         <w:t xml:space="preserve">Then select the Defaults and export the HDF local to the project.  This will export the HDF into the </w:t>
       </w:r>
       <w:r>
@@ -525,9 +485,6 @@
       <w:r>
         <w:t>After the HDF is exported, we’re ready for PetaLinux</w:t>
       </w:r>
-      <w:r>
-        <w:t>.</w:t>
-      </w:r>
     </w:p>
     <w:p>
       <w:pPr>
@@ -553,122 +510,84 @@
         <w:t xml:space="preserve">The HDF will be imported into the PetaLinux project utilizing the Template flow.  </w:t>
       </w:r>
       <w:r>
-        <w:t>First create the PetaLinux project</w:t>
-      </w:r>
-      <w:r>
-        <w:t xml:space="preserve"> within the “peta” directory of the lab files</w:t>
-      </w:r>
-      <w:r>
-        <w:t>.  We’ll assign the project name of “petamover,” although this is arbitrary.</w:t>
-      </w:r>
-    </w:p>
-    <w:p>
-      <w:pPr>
-        <w:rPr>
-          <w:b/>
+        <w:t>First create the PetaLinux project.  We’ll assign the project name of “petamover,” although this is arbitrary.</w:t>
+      </w:r>
+    </w:p>
+    <w:p>
+      <w:r>
+        <w:t>&gt;&gt;</w:t>
+      </w:r>
+      <w:r>
+        <w:rPr>
           <w:i/>
-          <w:color w:val="ED7D31" w:themeColor="accent2"/>
-        </w:rPr>
-      </w:pPr>
+        </w:rPr>
+        <w:t>p</w:t>
+      </w:r>
+      <w:r>
+        <w:rPr>
+          <w:i/>
+        </w:rPr>
+        <w:t>etalinux-create</w:t>
+      </w:r>
+      <w:r>
+        <w:rPr>
+          <w:i/>
+        </w:rPr>
+        <w:t xml:space="preserve"> -t project -n petamover --template zynqMP</w:t>
+      </w:r>
+    </w:p>
+    <w:p>
+      <w:r>
+        <w:t>After the project is created, change directory into petamover:</w:t>
+      </w:r>
+    </w:p>
+    <w:p>
       <w:r>
         <w:t>&gt;&gt;</w:t>
       </w:r>
       <w:r>
         <w:rPr>
-          <w:b/>
           <w:i/>
-          <w:color w:val="ED7D31" w:themeColor="accent2"/>
+        </w:rPr>
+        <w:t>cd petamover</w:t>
+      </w:r>
+    </w:p>
+    <w:p>
+      <w:r>
+        <w:t>Now it’s time to import the hdf created from Vivado:</w:t>
+      </w:r>
+    </w:p>
+    <w:p>
+      <w:r>
+        <w:t>&gt;&gt;</w:t>
+      </w:r>
+      <w:r>
+        <w:rPr>
+          <w:i/>
         </w:rPr>
         <w:t>p</w:t>
       </w:r>
       <w:r>
         <w:rPr>
-          <w:b/>
           <w:i/>
-          <w:color w:val="ED7D31" w:themeColor="accent2"/>
-        </w:rPr>
-        <w:t>etalinux-create</w:t>
-      </w:r>
-      <w:r>
-        <w:rPr>
-          <w:b/>
+        </w:rPr>
+        <w:t xml:space="preserve">etalinux-config </w:t>
+      </w:r>
+      <w:r>
+        <w:rPr>
           <w:i/>
-          <w:color w:val="ED7D31" w:themeColor="accent2"/>
-        </w:rPr>
-        <w:t xml:space="preserve"> -t project -n petamover --template zynqMP</w:t>
-      </w:r>
-    </w:p>
-    <w:p>
-      <w:r>
-        <w:t>After the project is created, change directory into petamover:</w:t>
-      </w:r>
-    </w:p>
-    <w:p>
-      <w:pPr>
-        <w:rPr>
-          <w:b/>
+        </w:rPr>
+        <w:t>--</w:t>
+      </w:r>
+      <w:r>
+        <w:rPr>
           <w:i/>
-          <w:color w:val="ED7D31" w:themeColor="accent2"/>
-        </w:rPr>
-      </w:pPr>
-      <w:r>
-        <w:t>&gt;&gt;</w:t>
-      </w:r>
-      <w:r>
-        <w:rPr>
-          <w:b/>
+        </w:rPr>
+        <w:t>get-hw-description=../../</w:t>
+      </w:r>
+      <w:r>
+        <w:rPr>
           <w:i/>
-          <w:color w:val="ED7D31" w:themeColor="accent2"/>
-        </w:rPr>
-        <w:t>cd petamover</w:t>
-      </w:r>
-    </w:p>
-    <w:p>
-      <w:r>
-        <w:t>Now it’s time to import the hdf created from Vivado:</w:t>
-      </w:r>
-    </w:p>
-    <w:p>
-      <w:r>
-        <w:t>&gt;&gt;</w:t>
-      </w:r>
-      <w:r>
-        <w:rPr>
-          <w:b/>
-          <w:i/>
-          <w:color w:val="ED7D31" w:themeColor="accent2"/>
-        </w:rPr>
-        <w:t>p</w:t>
-      </w:r>
-      <w:r>
-        <w:rPr>
-          <w:b/>
-          <w:i/>
-          <w:color w:val="ED7D31" w:themeColor="accent2"/>
-        </w:rPr>
-        <w:t xml:space="preserve">etalinux-config </w:t>
-      </w:r>
-      <w:r>
-        <w:rPr>
-          <w:b/>
-          <w:i/>
-          <w:color w:val="ED7D31" w:themeColor="accent2"/>
-        </w:rPr>
-        <w:t>--</w:t>
-      </w:r>
-      <w:r>
-        <w:rPr>
-          <w:b/>
-          <w:i/>
-          <w:color w:val="ED7D31" w:themeColor="accent2"/>
-        </w:rPr>
-        <w:t>get-hw-description=../../</w:t>
-      </w:r>
-      <w:r>
-        <w:rPr>
-          <w:b/>
-          <w:i/>
-          <w:color w:val="ED7D31" w:themeColor="accent2"/>
         </w:rPr>
         <w:t>viv/myproj/moverlab.sdk/</w:t>
       </w:r>
@@ -716,11 +635,7 @@
     </w:p>
     <w:p>
       <w:r>
-        <w:t>Technically, the meta layer added above is not required, however it’s helpful to have the SD card automatically mounted.</w:t>
-      </w:r>
-    </w:p>
-    <w:p>
-      <w:r>
+        <w:lastRenderedPageBreak/>
         <w:t>Set the user layer 0 to the meta-peta</w:t>
       </w:r>
       <w:r>
@@ -754,7 +669,6 @@
         <w:rPr>
           <w:noProof/>
         </w:rPr>
-        <w:lastRenderedPageBreak/>
         <w:drawing>
           <wp:inline distT="0" distB="0" distL="0" distR="0" wp14:anchorId="09CF2E9E" wp14:editId="75DE0A56">
             <wp:extent cx="3673158" cy="2575783"/>
@@ -823,16 +737,60 @@
       </w:r>
       <w:r>
         <w:rPr>
-          <w:b/>
           <w:i/>
-          <w:color w:val="ED7D31" w:themeColor="accent2"/>
         </w:rPr>
         <w:t>cp ../../device_tree/system-user.dtsi ./project-spec/meta-user/recipes-bsp/device-tree/files/</w:t>
       </w:r>
     </w:p>
     <w:p>
       <w:r>
-        <w:t>Take a look at the device tree modifications and notice the entry below added for the use of the APF drivers used within SDSoC:</w:t>
+        <w:t>Modify the kernel by disabling some of the power management features and enable the APF drivers</w:t>
+      </w:r>
+      <w:r>
+        <w:t xml:space="preserve">.  We’re disabling the power management features because we want to debug with the ILA cores.  If we keep these </w:t>
+      </w:r>
+      <w:r>
+        <w:t xml:space="preserve">Power Management </w:t>
+      </w:r>
+      <w:r>
+        <w:t xml:space="preserve">features, the monitoring with the ILA cores will cause a hang on our embedded Linux session.  </w:t>
+      </w:r>
+    </w:p>
+    <w:p>
+      <w:r>
+        <w:t>The APF drivers need to be installed so we can use the framework from SDSoC.</w:t>
+      </w:r>
+    </w:p>
+    <w:p>
+      <w:r>
+        <w:t>&gt;&gt;</w:t>
+      </w:r>
+      <w:r>
+        <w:rPr>
+          <w:i/>
+        </w:rPr>
+        <w:t>petalinux-config -c kernel</w:t>
+      </w:r>
+    </w:p>
+    <w:p>
+      <w:r>
+        <w:t xml:space="preserve">To </w:t>
+      </w:r>
+      <w:r>
+        <w:t>disable the power management feature go to:</w:t>
+      </w:r>
+    </w:p>
+    <w:p>
+      <w:pPr>
+        <w:rPr>
+          <w:color w:val="FF0000"/>
+        </w:rPr>
+      </w:pPr>
+      <w:r>
+        <w:rPr>
+          <w:color w:val="FF0000"/>
+        </w:rPr>
+        <w:t>CPU Power Management-&gt;CPU Idle-&gt;CPU idle PM support</w:t>
       </w:r>
     </w:p>
     <w:p>
@@ -840,11 +798,12 @@
         <w:rPr>
           <w:noProof/>
         </w:rPr>
+        <w:lastRenderedPageBreak/>
         <w:drawing>
-          <wp:inline distT="0" distB="0" distL="0" distR="0" wp14:anchorId="7C32776F" wp14:editId="67D8E7E5">
-            <wp:extent cx="3665538" cy="807790"/>
-            <wp:effectExtent l="0" t="0" r="0" b="0"/>
-            <wp:docPr id="3" name="Picture 3"/>
+          <wp:inline distT="0" distB="0" distL="0" distR="0" wp14:anchorId="0D0566B9" wp14:editId="71153D19">
+            <wp:extent cx="4297680" cy="2756760"/>
+            <wp:effectExtent l="0" t="0" r="7620" b="5715"/>
+            <wp:docPr id="29" name="Picture 29"/>
             <wp:cNvGraphicFramePr>
               <a:graphicFrameLocks xmlns:a="http://schemas.openxmlformats.org/drawingml/2006/main" noChangeAspect="1"/>
             </wp:cNvGraphicFramePr>
@@ -864,7 +823,7 @@
                   <pic:spPr>
                     <a:xfrm>
                       <a:off x="0" y="0"/>
-                      <a:ext cx="3665538" cy="807790"/>
+                      <a:ext cx="4314421" cy="2767499"/>
                     </a:xfrm>
                     <a:prstGeom prst="rect">
                       <a:avLst/>
@@ -878,61 +837,6 @@
       </w:r>
     </w:p>
     <w:p>
-      <w:r>
-        <w:t>Now it’s time to m</w:t>
-      </w:r>
-      <w:r>
-        <w:t>odify the kernel by disabling some of the power management features and enable the APF drivers</w:t>
-      </w:r>
-      <w:r>
-        <w:t xml:space="preserve">.  We’re disabling the power management features because we want to debug with the ILA cores.  If we keep these </w:t>
-      </w:r>
-      <w:r>
-        <w:t xml:space="preserve">Power Management </w:t>
-      </w:r>
-      <w:r>
-        <w:t xml:space="preserve">features, the monitoring with the ILA cores will cause a hang </w:t>
-      </w:r>
-      <w:r>
-        <w:t xml:space="preserve">on our embedded Linux session.  The </w:t>
-      </w:r>
-      <w:r>
-        <w:t>APF drivers need to be installed so we can use the framework from</w:t>
-      </w:r>
-      <w:r>
-        <w:t xml:space="preserve"> used</w:t>
-      </w:r>
-      <w:r>
-        <w:t xml:space="preserve"> SDSoC.</w:t>
-      </w:r>
-    </w:p>
-    <w:p>
-      <w:r>
-        <w:t>To modify the kernel type the following:</w:t>
-      </w:r>
-    </w:p>
-    <w:p>
-      <w:r>
-        <w:t>&gt;&gt;</w:t>
-      </w:r>
-      <w:r>
-        <w:rPr>
-          <w:b/>
-          <w:i/>
-          <w:color w:val="ED7D31" w:themeColor="accent2"/>
-        </w:rPr>
-        <w:t>petalinux-config -c kernel</w:t>
-      </w:r>
-    </w:p>
-    <w:p>
-      <w:r>
-        <w:t xml:space="preserve">To </w:t>
-      </w:r>
-      <w:r>
-        <w:t>disable the power management feature go to:</w:t>
-      </w:r>
-    </w:p>
-    <w:p>
       <w:pPr>
         <w:rPr>
           <w:color w:val="FF0000"/>
@@ -942,7 +846,7 @@
         <w:rPr>
           <w:color w:val="FF0000"/>
         </w:rPr>
-        <w:t>CPU Power Management-&gt;CPU Idle-&gt;CPU idle PM support</w:t>
+        <w:t>CPU Power Management-&gt;CPU Frequency scaling-&gt;CPU Frequency scaling</w:t>
       </w:r>
     </w:p>
     <w:p>
@@ -950,12 +854,11 @@
         <w:rPr>
           <w:noProof/>
         </w:rPr>
-        <w:lastRenderedPageBreak/>
         <w:drawing>
-          <wp:inline distT="0" distB="0" distL="0" distR="0" wp14:anchorId="0D0566B9" wp14:editId="71153D19">
-            <wp:extent cx="4297680" cy="2756760"/>
-            <wp:effectExtent l="0" t="0" r="7620" b="5715"/>
-            <wp:docPr id="29" name="Picture 29"/>
+          <wp:inline distT="0" distB="0" distL="0" distR="0" wp14:anchorId="0DA6AD8B" wp14:editId="47299757">
+            <wp:extent cx="4213860" cy="2667138"/>
+            <wp:effectExtent l="0" t="0" r="0" b="0"/>
+            <wp:docPr id="30" name="Picture 30"/>
             <wp:cNvGraphicFramePr>
               <a:graphicFrameLocks xmlns:a="http://schemas.openxmlformats.org/drawingml/2006/main" noChangeAspect="1"/>
             </wp:cNvGraphicFramePr>
@@ -975,7 +878,7 @@
                   <pic:spPr>
                     <a:xfrm>
                       <a:off x="0" y="0"/>
-                      <a:ext cx="4314421" cy="2767499"/>
+                      <a:ext cx="4218638" cy="2670162"/>
                     </a:xfrm>
                     <a:prstGeom prst="rect">
                       <a:avLst/>
@@ -989,6 +892,11 @@
       </w:r>
     </w:p>
     <w:p>
+      <w:r>
+        <w:t>To enable the APF drivers go to:</w:t>
+      </w:r>
+    </w:p>
+    <w:p>
       <w:pPr>
         <w:rPr>
           <w:color w:val="FF0000"/>
@@ -998,19 +906,21 @@
         <w:rPr>
           <w:color w:val="FF0000"/>
         </w:rPr>
-        <w:t>CPU Power Management-&gt;CPU Frequency scaling-&gt;CPU Frequency scaling</w:t>
-      </w:r>
-    </w:p>
+        <w:t>Device Drivers-&gt;Staging drivers-&gt;Xilinx APF Accelerator driver-&gt;Xilinx APF DMA engines support</w:t>
+      </w:r>
+    </w:p>
+    <w:p/>
     <w:p>
       <w:r>
         <w:rPr>
           <w:noProof/>
         </w:rPr>
+        <w:lastRenderedPageBreak/>
         <w:drawing>
-          <wp:inline distT="0" distB="0" distL="0" distR="0" wp14:anchorId="0DA6AD8B" wp14:editId="47299757">
-            <wp:extent cx="4213860" cy="2667138"/>
-            <wp:effectExtent l="0" t="0" r="0" b="0"/>
-            <wp:docPr id="30" name="Picture 30"/>
+          <wp:inline distT="0" distB="0" distL="0" distR="0" wp14:anchorId="600DAE28" wp14:editId="0CE482CC">
+            <wp:extent cx="4014823" cy="2650383"/>
+            <wp:effectExtent l="0" t="0" r="5080" b="0"/>
+            <wp:docPr id="21" name="Picture 21"/>
             <wp:cNvGraphicFramePr>
               <a:graphicFrameLocks xmlns:a="http://schemas.openxmlformats.org/drawingml/2006/main" noChangeAspect="1"/>
             </wp:cNvGraphicFramePr>
@@ -1030,7 +940,7 @@
                   <pic:spPr>
                     <a:xfrm>
                       <a:off x="0" y="0"/>
-                      <a:ext cx="4218638" cy="2670162"/>
+                      <a:ext cx="4020943" cy="2654423"/>
                     </a:xfrm>
                     <a:prstGeom prst="rect">
                       <a:avLst/>
@@ -1045,7 +955,28 @@
     </w:p>
     <w:p>
       <w:r>
-        <w:t>To enable the APF drivers go to:</w:t>
+        <w:t>Save the changes to the kernel options.</w:t>
+      </w:r>
+    </w:p>
+    <w:p>
+      <w:r>
+        <w:t>Next, modify the root file system to add the libstdc++ gcc-runtime libraries.</w:t>
+      </w:r>
+    </w:p>
+    <w:p>
+      <w:r>
+        <w:t>&gt;&gt;</w:t>
+      </w:r>
+      <w:r>
+        <w:rPr>
+          <w:i/>
+        </w:rPr>
+        <w:t>petalinux-config -c rootfs</w:t>
+      </w:r>
+    </w:p>
+    <w:p>
+      <w:r>
+        <w:t>To add the gcc runtime libraries, go to the following:</w:t>
       </w:r>
     </w:p>
     <w:p>
@@ -1058,21 +989,31 @@
         <w:rPr>
           <w:color w:val="FF0000"/>
         </w:rPr>
-        <w:t>Device Drivers-&gt;Staging drivers-&gt;Xilinx APF Accelerator driver-&gt;Xilinx APF DMA engines support</w:t>
-      </w:r>
-    </w:p>
-    <w:p/>
+        <w:t>Filesystem Package-&gt;misc-&gt;gcc-runtime-</w:t>
+      </w:r>
+      <w:r>
+        <w:rPr>
+          <w:color w:val="FF0000"/>
+        </w:rPr>
+        <w:t>&gt;</w:t>
+      </w:r>
+      <w:r>
+        <w:rPr>
+          <w:color w:val="FF0000"/>
+        </w:rPr>
+        <w:t>libstdc++</w:t>
+      </w:r>
+    </w:p>
     <w:p>
       <w:r>
         <w:rPr>
           <w:noProof/>
         </w:rPr>
-        <w:lastRenderedPageBreak/>
         <w:drawing>
-          <wp:inline distT="0" distB="0" distL="0" distR="0" wp14:anchorId="600DAE28" wp14:editId="0CE482CC">
-            <wp:extent cx="4014823" cy="2650383"/>
-            <wp:effectExtent l="0" t="0" r="5080" b="0"/>
-            <wp:docPr id="21" name="Picture 21"/>
+          <wp:inline distT="0" distB="0" distL="0" distR="0" wp14:anchorId="7D618DF2" wp14:editId="14C7B066">
+            <wp:extent cx="4290060" cy="3310946"/>
+            <wp:effectExtent l="0" t="0" r="0" b="3810"/>
+            <wp:docPr id="22" name="Picture 22"/>
             <wp:cNvGraphicFramePr>
               <a:graphicFrameLocks xmlns:a="http://schemas.openxmlformats.org/drawingml/2006/main" noChangeAspect="1"/>
             </wp:cNvGraphicFramePr>
@@ -1092,7 +1033,7 @@
                   <pic:spPr>
                     <a:xfrm>
                       <a:off x="0" y="0"/>
-                      <a:ext cx="4020943" cy="2654423"/>
+                      <a:ext cx="4296789" cy="3316139"/>
                     </a:xfrm>
                     <a:prstGeom prst="rect">
                       <a:avLst/>
@@ -1107,20 +1048,152 @@
     </w:p>
     <w:p>
       <w:r>
-        <w:t>Save the changes to the kernel options.</w:t>
-      </w:r>
-    </w:p>
-    <w:p>
-      <w:r>
-        <w:t>Next, modify the root file system to add the libstdc++ gcc-runtime libraries.</w:t>
+        <w:t>Now build the project:</w:t>
+      </w:r>
+    </w:p>
+    <w:p>
+      <w:r>
+        <w:t>&gt;&gt;</w:t>
+      </w:r>
+      <w:r>
+        <w:rPr>
+          <w:i/>
+        </w:rPr>
+        <w:t>petalinux-build</w:t>
+      </w:r>
+    </w:p>
+    <w:p>
+      <w:pPr>
+        <w:jc w:val="center"/>
+      </w:pPr>
+      <w:r>
+        <w:rPr>
+          <w:highlight w:val="cyan"/>
+        </w:rPr>
+        <w:lastRenderedPageBreak/>
+        <w:t>((((STOP HERE for the first portion!!!!!)))</w:t>
+      </w:r>
+    </w:p>
+    <w:p>
+      <w:r>
+        <w:t>After the project builds, change directory to where the zip file was extracted:</w:t>
+      </w:r>
+    </w:p>
+    <w:p>
+      <w:r>
+        <w:t>&gt;&gt;</w:t>
+      </w:r>
+      <w:r>
+        <w:rPr>
+          <w:i/>
+        </w:rPr>
+        <w:t>cd ../../</w:t>
+      </w:r>
+    </w:p>
+    <w:p>
+      <w:r>
+        <w:t xml:space="preserve">Then source the move_linuximagefile.sh script to copy </w:t>
+      </w:r>
+      <w:r>
+        <w:t xml:space="preserve">(and organize) </w:t>
+      </w:r>
+      <w:r>
+        <w:t xml:space="preserve">the relevant </w:t>
+      </w:r>
+      <w:r>
+        <w:t>files for SDSoC into the sw_files directory.</w:t>
+      </w:r>
+    </w:p>
+    <w:p>
+      <w:pPr>
+        <w:rPr>
+          <w:i/>
+        </w:rPr>
+      </w:pPr>
+      <w:r>
+        <w:t>&gt;&gt;</w:t>
+      </w:r>
+      <w:r>
+        <w:rPr>
+          <w:i/>
+        </w:rPr>
+        <w:t>source ./scripts/move_linuximagefile.sh</w:t>
       </w:r>
     </w:p>
     <w:p>
       <w:pPr>
         <w:rPr>
           <w:b/>
+        </w:rPr>
+      </w:pPr>
+      <w:r>
+        <w:rPr>
+          <w:b/>
+        </w:rPr>
+        <w:t xml:space="preserve">Step 3: </w:t>
+      </w:r>
+      <w:r>
+        <w:rPr>
+          <w:b/>
+        </w:rPr>
+        <w:t>Create the DSA</w:t>
+      </w:r>
+    </w:p>
+    <w:p>
+      <w:r>
+        <w:t xml:space="preserve">Within the </w:t>
+      </w:r>
+      <w:r>
+        <w:rPr>
+          <w:b/>
+          <w:sz w:val="24"/>
+        </w:rPr>
+        <w:t>Vivado Tcl</w:t>
+      </w:r>
+      <w:r>
+        <w:rPr>
+          <w:b/>
+          <w:sz w:val="24"/>
+          <w:u w:val="single"/>
+        </w:rPr>
+        <w:t xml:space="preserve"> </w:t>
+      </w:r>
+      <w:r>
+        <w:rPr>
+          <w:b/>
+          <w:sz w:val="24"/>
+        </w:rPr>
+        <w:t>Console</w:t>
+      </w:r>
+      <w:r>
+        <w:rPr>
+          <w:sz w:val="24"/>
+        </w:rPr>
+        <w:t xml:space="preserve"> </w:t>
+      </w:r>
+      <w:r>
+        <w:t xml:space="preserve">(with the </w:t>
+      </w:r>
+      <w:r>
+        <w:t xml:space="preserve">Vivado </w:t>
+      </w:r>
+      <w:r>
+        <w:t xml:space="preserve">project open), source the createdsa.tcl script in the </w:t>
+      </w:r>
+      <w:r>
+        <w:t>‘</w:t>
+      </w:r>
+      <w:r>
+        <w:t>scripts</w:t>
+      </w:r>
+      <w:r>
+        <w:t xml:space="preserve">’ directory; as shown below.  </w:t>
+      </w:r>
+    </w:p>
+    <w:p>
+      <w:pPr>
+        <w:rPr>
           <w:i/>
-          <w:color w:val="ED7D31" w:themeColor="accent2"/>
         </w:rPr>
       </w:pPr>
       <w:r>
@@ -1128,41 +1201,74 @@
       </w:r>
       <w:r>
         <w:rPr>
+          <w:i/>
+        </w:rPr>
+        <w:t>source ../scripts/writedsa.tcl</w:t>
+      </w:r>
+    </w:p>
+    <w:p>
+      <w:r>
+        <w:t xml:space="preserve">While it’s building, open the writedsa.tcl script and look at how the commands correlate to the Vivado IPI project. </w:t>
+      </w:r>
+    </w:p>
+    <w:p>
+      <w:r>
+        <w:t>Key takeaway 1: Look at the AXIS_PORT and how they map to the AXI Stream IPs.</w:t>
+      </w:r>
+    </w:p>
+    <w:p>
+      <w:r>
+        <w:t xml:space="preserve">Key takeaway 2: Notice how the AXI_PORT property enables SDSoC to understand the memory mapped resources available.  </w:t>
+      </w:r>
+    </w:p>
+    <w:p>
+      <w:r>
+        <w:t>Key takeaway 3: Look at how SDSoC knows about the clocks, resets, and interrupts.</w:t>
+      </w:r>
+    </w:p>
+    <w:p>
+      <w:pPr>
+        <w:rPr>
           <w:b/>
-          <w:i/>
-          <w:color w:val="ED7D31" w:themeColor="accent2"/>
-        </w:rPr>
-        <w:t>petalinux-config -c rootfs</w:t>
-      </w:r>
-    </w:p>
-    <w:p>
-      <w:r>
-        <w:t>To add the gcc runtime libraries, go to the following:</w:t>
-      </w:r>
-    </w:p>
-    <w:p>
-      <w:pPr>
-        <w:rPr>
-          <w:color w:val="FF0000"/>
-        </w:rPr>
-      </w:pPr>
-      <w:r>
-        <w:rPr>
-          <w:color w:val="FF0000"/>
-        </w:rPr>
-        <w:t>Filesystem Package-&gt;misc-&gt;gcc-runtime-</w:t>
-      </w:r>
-      <w:r>
-        <w:rPr>
-          <w:color w:val="FF0000"/>
-        </w:rPr>
-        <w:t>&gt;</w:t>
-      </w:r>
-      <w:r>
-        <w:rPr>
-          <w:color w:val="FF0000"/>
-        </w:rPr>
-        <w:t>libstdc++</w:t>
+        </w:rPr>
+      </w:pPr>
+      <w:r>
+        <w:rPr>
+          <w:b/>
+        </w:rPr>
+        <w:t>Step 4:</w:t>
+      </w:r>
+      <w:r>
+        <w:rPr>
+          <w:b/>
+        </w:rPr>
+        <w:t xml:space="preserve"> </w:t>
+      </w:r>
+      <w:r>
+        <w:rPr>
+          <w:b/>
+        </w:rPr>
+        <w:t>SDSoC - Creating the Platform</w:t>
+      </w:r>
+    </w:p>
+    <w:p>
+      <w:r>
+        <w:t xml:space="preserve">SDSoC is used to create the platform.   </w:t>
+      </w:r>
+      <w:r>
+        <w:t xml:space="preserve">Launch </w:t>
+      </w:r>
+      <w:r>
+        <w:t>SDSoC</w:t>
+      </w:r>
+      <w:r>
+        <w:t xml:space="preserve"> by typing ‘sdx’ in the terminal.  The welcome screen should show up and now select the “Create SDx Project” </w:t>
+      </w:r>
+      <w:r>
+        <w:t>button</w:t>
+      </w:r>
+      <w:r>
+        <w:t>:</w:t>
       </w:r>
     </w:p>
     <w:p>
@@ -1171,10 +1277,10 @@
           <w:noProof/>
         </w:rPr>
         <w:drawing>
-          <wp:inline distT="0" distB="0" distL="0" distR="0" wp14:anchorId="7D618DF2" wp14:editId="14C7B066">
-            <wp:extent cx="4290060" cy="3310946"/>
-            <wp:effectExtent l="0" t="0" r="0" b="3810"/>
-            <wp:docPr id="22" name="Picture 22"/>
+          <wp:inline distT="0" distB="0" distL="0" distR="0" wp14:anchorId="58859299" wp14:editId="5992ED5F">
+            <wp:extent cx="3458809" cy="2431513"/>
+            <wp:effectExtent l="0" t="0" r="8890" b="6985"/>
+            <wp:docPr id="31" name="Picture 31"/>
             <wp:cNvGraphicFramePr>
               <a:graphicFrameLocks xmlns:a="http://schemas.openxmlformats.org/drawingml/2006/main" noChangeAspect="1"/>
             </wp:cNvGraphicFramePr>
@@ -1194,7 +1300,7 @@
                   <pic:spPr>
                     <a:xfrm>
                       <a:off x="0" y="0"/>
-                      <a:ext cx="4296789" cy="3316139"/>
+                      <a:ext cx="3471839" cy="2440673"/>
                     </a:xfrm>
                     <a:prstGeom prst="rect">
                       <a:avLst/>
@@ -1209,257 +1315,20 @@
     </w:p>
     <w:p>
       <w:r>
-        <w:t>Now build the project:</w:t>
-      </w:r>
-    </w:p>
-    <w:p>
-      <w:pPr>
-        <w:rPr>
-          <w:b/>
-          <w:i/>
-          <w:color w:val="ED7D31" w:themeColor="accent2"/>
-        </w:rPr>
-      </w:pPr>
-      <w:r>
-        <w:t>&gt;&gt;</w:t>
-      </w:r>
-      <w:r>
-        <w:rPr>
-          <w:b/>
-          <w:i/>
-          <w:color w:val="ED7D31" w:themeColor="accent2"/>
-        </w:rPr>
-        <w:t>petalinux-build</w:t>
-      </w:r>
-    </w:p>
-    <w:p>
-      <w:pPr>
-        <w:jc w:val="center"/>
-      </w:pPr>
-      <w:r>
-        <w:rPr>
-          <w:highlight w:val="cyan"/>
+        <w:t>Select the “Platform” option as shown below and select “Next”:</w:t>
+      </w:r>
+    </w:p>
+    <w:p>
+      <w:r>
+        <w:rPr>
+          <w:noProof/>
         </w:rPr>
         <w:lastRenderedPageBreak/>
-        <w:t>((((STOP HERE for the first portion!!!!!)))</w:t>
-      </w:r>
-    </w:p>
-    <w:p>
-      <w:r>
-        <w:t>After the project builds, change directory to where the zip file was extracted:</w:t>
-      </w:r>
-    </w:p>
-    <w:p>
-      <w:pPr>
-        <w:rPr>
-          <w:b/>
-          <w:i/>
-          <w:color w:val="ED7D31" w:themeColor="accent2"/>
-        </w:rPr>
-      </w:pPr>
-      <w:r>
-        <w:t>&gt;&gt;</w:t>
-      </w:r>
-      <w:r>
-        <w:rPr>
-          <w:b/>
-          <w:i/>
-          <w:color w:val="ED7D31" w:themeColor="accent2"/>
-        </w:rPr>
-        <w:t>cd ../../</w:t>
-      </w:r>
-    </w:p>
-    <w:p>
-      <w:r>
-        <w:t xml:space="preserve">Then source the move_linuximagefile.sh script to copy </w:t>
-      </w:r>
-      <w:r>
-        <w:t xml:space="preserve">(and organize) </w:t>
-      </w:r>
-      <w:r>
-        <w:t xml:space="preserve">the relevant </w:t>
-      </w:r>
-      <w:r>
-        <w:t>files for SDSoC into the sw_files directory.</w:t>
-      </w:r>
-    </w:p>
-    <w:p>
-      <w:pPr>
-        <w:rPr>
-          <w:b/>
-          <w:i/>
-          <w:color w:val="ED7D31" w:themeColor="accent2"/>
-        </w:rPr>
-      </w:pPr>
-      <w:r>
-        <w:t>&gt;&gt;</w:t>
-      </w:r>
-      <w:r>
-        <w:rPr>
-          <w:b/>
-          <w:i/>
-          <w:color w:val="ED7D31" w:themeColor="accent2"/>
-        </w:rPr>
-        <w:t>source ./scripts/move_linuximagefile.sh</w:t>
-      </w:r>
-    </w:p>
-    <w:p>
-      <w:pPr>
-        <w:rPr>
-          <w:b/>
-        </w:rPr>
-      </w:pPr>
-      <w:r>
-        <w:rPr>
-          <w:b/>
-        </w:rPr>
-        <w:t xml:space="preserve">Step 3: </w:t>
-      </w:r>
-      <w:r>
-        <w:rPr>
-          <w:b/>
-        </w:rPr>
-        <w:t>Create the DSA</w:t>
-      </w:r>
-    </w:p>
-    <w:p>
-      <w:r>
-        <w:t xml:space="preserve">Within the </w:t>
-      </w:r>
-      <w:r>
-        <w:rPr>
-          <w:b/>
-          <w:sz w:val="24"/>
-        </w:rPr>
-        <w:t xml:space="preserve">Vivado Tcl </w:t>
-      </w:r>
-      <w:r>
-        <w:rPr>
-          <w:b/>
-          <w:sz w:val="24"/>
-        </w:rPr>
-        <w:t>Console</w:t>
-      </w:r>
-      <w:r>
-        <w:rPr>
-          <w:sz w:val="24"/>
-        </w:rPr>
-        <w:t xml:space="preserve"> </w:t>
-      </w:r>
-      <w:r>
-        <w:t xml:space="preserve">(with the </w:t>
-      </w:r>
-      <w:r>
-        <w:t xml:space="preserve">Vivado </w:t>
-      </w:r>
-      <w:r>
-        <w:t xml:space="preserve">project open), source the createdsa.tcl script in the </w:t>
-      </w:r>
-      <w:r>
-        <w:t>‘</w:t>
-      </w:r>
-      <w:r>
-        <w:t>scripts</w:t>
-      </w:r>
-      <w:r>
-        <w:t xml:space="preserve">’ directory; as shown below.  </w:t>
-      </w:r>
-    </w:p>
-    <w:p>
-      <w:pPr>
-        <w:rPr>
-          <w:b/>
-          <w:i/>
-          <w:color w:val="ED7D31" w:themeColor="accent2"/>
-        </w:rPr>
-      </w:pPr>
-      <w:r>
-        <w:t>&gt;&gt;</w:t>
-      </w:r>
-      <w:r>
-        <w:rPr>
-          <w:b/>
-          <w:i/>
-          <w:color w:val="ED7D31" w:themeColor="accent2"/>
-        </w:rPr>
-        <w:t>source ../scripts/writedsa.tcl</w:t>
-      </w:r>
-    </w:p>
-    <w:p>
-      <w:r>
-        <w:t xml:space="preserve">While it’s building, open the writedsa.tcl script and look at how the commands correlate to the Vivado IPI project. </w:t>
-      </w:r>
-    </w:p>
-    <w:p>
-      <w:r>
-        <w:t>Key takeaway 1: Look at the AXIS_PORT and how they map to the AXI Stream IPs.</w:t>
-      </w:r>
-    </w:p>
-    <w:p>
-      <w:r>
-        <w:t xml:space="preserve">Key takeaway 2: Notice how the AXI_PORT property enables SDSoC to understand the memory mapped resources available.  </w:t>
-      </w:r>
-    </w:p>
-    <w:p>
-      <w:r>
-        <w:t>Key takeaway 3: Look at how SDSoC knows about the clocks, resets, and interrupts.</w:t>
-      </w:r>
-    </w:p>
-    <w:p>
-      <w:pPr>
-        <w:rPr>
-          <w:b/>
-        </w:rPr>
-      </w:pPr>
-      <w:r>
-        <w:rPr>
-          <w:b/>
-        </w:rPr>
-        <w:t>Step 4:</w:t>
-      </w:r>
-      <w:r>
-        <w:rPr>
-          <w:b/>
-        </w:rPr>
-        <w:t xml:space="preserve"> </w:t>
-      </w:r>
-      <w:r>
-        <w:rPr>
-          <w:b/>
-        </w:rPr>
-        <w:t>SDSoC - Creating the Platform</w:t>
-      </w:r>
-    </w:p>
-    <w:p>
-      <w:r>
-        <w:t xml:space="preserve">SDSoC is used to create the platform.   </w:t>
-      </w:r>
-      <w:r>
-        <w:t xml:space="preserve">Launch </w:t>
-      </w:r>
-      <w:r>
-        <w:t>SDSoC</w:t>
-      </w:r>
-      <w:r>
-        <w:t xml:space="preserve"> by typing ‘sdx’ in the terminal.  The welcome screen should show up and now select the “Create SDx Project” </w:t>
-      </w:r>
-      <w:r>
-        <w:t>button</w:t>
-      </w:r>
-      <w:r>
-        <w:t>:</w:t>
-      </w:r>
-    </w:p>
-    <w:p>
-      <w:r>
-        <w:rPr>
-          <w:noProof/>
-        </w:rPr>
         <w:drawing>
-          <wp:inline distT="0" distB="0" distL="0" distR="0" wp14:anchorId="58859299" wp14:editId="5992ED5F">
-            <wp:extent cx="3458809" cy="2431513"/>
-            <wp:effectExtent l="0" t="0" r="8890" b="6985"/>
-            <wp:docPr id="31" name="Picture 31"/>
+          <wp:inline distT="0" distB="0" distL="0" distR="0" wp14:anchorId="5B1FC0DE" wp14:editId="22F7546A">
+            <wp:extent cx="5943600" cy="1746885"/>
+            <wp:effectExtent l="0" t="0" r="0" b="5715"/>
+            <wp:docPr id="32" name="Picture 32"/>
             <wp:cNvGraphicFramePr>
               <a:graphicFrameLocks xmlns:a="http://schemas.openxmlformats.org/drawingml/2006/main" noChangeAspect="1"/>
             </wp:cNvGraphicFramePr>
@@ -1479,7 +1348,7 @@
                   <pic:spPr>
                     <a:xfrm>
                       <a:off x="0" y="0"/>
-                      <a:ext cx="3471839" cy="2440673"/>
+                      <a:ext cx="5943600" cy="1746885"/>
                     </a:xfrm>
                     <a:prstGeom prst="rect">
                       <a:avLst/>
@@ -1494,7 +1363,13 @@
     </w:p>
     <w:p>
       <w:r>
-        <w:t>Select the “Platform” option as shown below and select “Next”:</w:t>
+        <w:t>Next, specify the DSA built from Vivado.  The DSA is located in the zipExtract/viv/myproj/ds</w:t>
+      </w:r>
+      <w:r>
+        <w:t>a</w:t>
+      </w:r>
+      <w:r>
+        <w:t>/ directory; as shown below and select Finish:</w:t>
       </w:r>
     </w:p>
     <w:p>
@@ -1502,12 +1377,11 @@
         <w:rPr>
           <w:noProof/>
         </w:rPr>
-        <w:lastRenderedPageBreak/>
         <w:drawing>
-          <wp:inline distT="0" distB="0" distL="0" distR="0" wp14:anchorId="5B1FC0DE" wp14:editId="22F7546A">
-            <wp:extent cx="5943600" cy="1746885"/>
-            <wp:effectExtent l="0" t="0" r="0" b="5715"/>
-            <wp:docPr id="32" name="Picture 32"/>
+          <wp:inline distT="0" distB="0" distL="0" distR="0" wp14:anchorId="763769C3" wp14:editId="3E4A71D5">
+            <wp:extent cx="5943600" cy="1176655"/>
+            <wp:effectExtent l="0" t="0" r="0" b="4445"/>
+            <wp:docPr id="33" name="Picture 33"/>
             <wp:cNvGraphicFramePr>
               <a:graphicFrameLocks xmlns:a="http://schemas.openxmlformats.org/drawingml/2006/main" noChangeAspect="1"/>
             </wp:cNvGraphicFramePr>
@@ -1527,7 +1401,7 @@
                   <pic:spPr>
                     <a:xfrm>
                       <a:off x="0" y="0"/>
-                      <a:ext cx="5943600" cy="1746885"/>
+                      <a:ext cx="5943600" cy="1176655"/>
                     </a:xfrm>
                     <a:prstGeom prst="rect">
                       <a:avLst/>
@@ -1542,13 +1416,7 @@
     </w:p>
     <w:p>
       <w:r>
-        <w:t>Next, specify the DSA built from Vivado.  The DSA is located in the zipExtract/viv/myproj/ds</w:t>
-      </w:r>
-      <w:r>
-        <w:t>a</w:t>
-      </w:r>
-      <w:r>
-        <w:t>/ directory; as shown below and select Finish:</w:t>
+        <w:t>The following screen should be shown after beginning the Platform project:</w:t>
       </w:r>
     </w:p>
     <w:p>
@@ -1557,10 +1425,10 @@
           <w:noProof/>
         </w:rPr>
         <w:drawing>
-          <wp:inline distT="0" distB="0" distL="0" distR="0" wp14:anchorId="763769C3" wp14:editId="3E4A71D5">
-            <wp:extent cx="5943600" cy="1176655"/>
-            <wp:effectExtent l="0" t="0" r="0" b="4445"/>
-            <wp:docPr id="33" name="Picture 33"/>
+          <wp:inline distT="0" distB="0" distL="0" distR="0" wp14:anchorId="608D084F" wp14:editId="6233F57F">
+            <wp:extent cx="5943600" cy="2971800"/>
+            <wp:effectExtent l="0" t="0" r="0" b="0"/>
+            <wp:docPr id="34" name="Picture 34"/>
             <wp:cNvGraphicFramePr>
               <a:graphicFrameLocks xmlns:a="http://schemas.openxmlformats.org/drawingml/2006/main" noChangeAspect="1"/>
             </wp:cNvGraphicFramePr>
@@ -1580,7 +1448,7 @@
                   <pic:spPr>
                     <a:xfrm>
                       <a:off x="0" y="0"/>
-                      <a:ext cx="5943600" cy="1176655"/>
+                      <a:ext cx="5943600" cy="2971800"/>
                     </a:xfrm>
                     <a:prstGeom prst="rect">
                       <a:avLst/>
@@ -1595,7 +1463,10 @@
     </w:p>
     <w:p>
       <w:r>
-        <w:t>The following screen should be shown after beginning the Platform project:</w:t>
+        <w:t>Select the “Define System Configuration” step to select the bo</w:t>
+      </w:r>
+      <w:r>
+        <w:t>ot files created from PetaLinux and also provide a Name.  Then select OK.</w:t>
       </w:r>
     </w:p>
     <w:p>
@@ -1603,11 +1474,12 @@
         <w:rPr>
           <w:noProof/>
         </w:rPr>
+        <w:lastRenderedPageBreak/>
         <w:drawing>
-          <wp:inline distT="0" distB="0" distL="0" distR="0" wp14:anchorId="608D084F" wp14:editId="6233F57F">
-            <wp:extent cx="5943600" cy="2971800"/>
+          <wp:inline distT="0" distB="0" distL="0" distR="0" wp14:anchorId="4DE82324" wp14:editId="16EFB2DE">
+            <wp:extent cx="5943600" cy="2463800"/>
             <wp:effectExtent l="0" t="0" r="0" b="0"/>
-            <wp:docPr id="34" name="Picture 34"/>
+            <wp:docPr id="35" name="Picture 35"/>
             <wp:cNvGraphicFramePr>
               <a:graphicFrameLocks xmlns:a="http://schemas.openxmlformats.org/drawingml/2006/main" noChangeAspect="1"/>
             </wp:cNvGraphicFramePr>
@@ -1627,7 +1499,7 @@
                   <pic:spPr>
                     <a:xfrm>
                       <a:off x="0" y="0"/>
-                      <a:ext cx="5943600" cy="2971800"/>
+                      <a:ext cx="5943600" cy="2463800"/>
                     </a:xfrm>
                     <a:prstGeom prst="rect">
                       <a:avLst/>
@@ -1642,10 +1514,7 @@
     </w:p>
     <w:p>
       <w:r>
-        <w:t>Select the “Define System Configuration” step to select the bo</w:t>
-      </w:r>
-      <w:r>
-        <w:t>ot files created from PetaLinux and also provide a Name.  Then select OK.</w:t>
+        <w:t>Now select the “Add Processor Group/Domain” to point to the fit image created from PetaLinux as shown below:</w:t>
       </w:r>
     </w:p>
     <w:p>
@@ -1653,12 +1522,11 @@
         <w:rPr>
           <w:noProof/>
         </w:rPr>
-        <w:lastRenderedPageBreak/>
         <w:drawing>
-          <wp:inline distT="0" distB="0" distL="0" distR="0" wp14:anchorId="4DE82324" wp14:editId="16EFB2DE">
-            <wp:extent cx="5943600" cy="2463800"/>
+          <wp:inline distT="0" distB="0" distL="0" distR="0" wp14:anchorId="23262BFB" wp14:editId="53041281">
+            <wp:extent cx="5943600" cy="3056890"/>
             <wp:effectExtent l="0" t="0" r="0" b="0"/>
-            <wp:docPr id="35" name="Picture 35"/>
+            <wp:docPr id="36" name="Picture 36"/>
             <wp:cNvGraphicFramePr>
               <a:graphicFrameLocks xmlns:a="http://schemas.openxmlformats.org/drawingml/2006/main" noChangeAspect="1"/>
             </wp:cNvGraphicFramePr>
@@ -1678,7 +1546,7 @@
                   <pic:spPr>
                     <a:xfrm>
                       <a:off x="0" y="0"/>
-                      <a:ext cx="5943600" cy="2463800"/>
+                      <a:ext cx="5943600" cy="3056890"/>
                     </a:xfrm>
                     <a:prstGeom prst="rect">
                       <a:avLst/>
@@ -1693,7 +1561,45 @@
     </w:p>
     <w:p>
       <w:r>
-        <w:t>Now select the “Add Processor Group/Domain” to point to the fit image created from PetaLinux as shown below:</w:t>
+        <w:t xml:space="preserve">Lastly, select to “Generate Platform.”  </w:t>
+      </w:r>
+      <w:r>
+        <w:t>This will generate the platform and add it local to the project.  Next, it’s time to create the application.  Do not close SDx yet.</w:t>
+      </w:r>
+    </w:p>
+    <w:p>
+      <w:pPr>
+        <w:rPr>
+          <w:b/>
+        </w:rPr>
+      </w:pPr>
+      <w:r>
+        <w:rPr>
+          <w:b/>
+        </w:rPr>
+        <w:t>Step 5: SDSoC - Creating the Linux application</w:t>
+      </w:r>
+    </w:p>
+    <w:p>
+      <w:r>
+        <w:t xml:space="preserve">Now it’s time to create the Linux application with the ability to </w:t>
+      </w:r>
+      <w:r>
+        <w:t>direct</w:t>
+      </w:r>
+      <w:r>
+        <w:t xml:space="preserve"> the streaming data </w:t>
+      </w:r>
+      <w:r>
+        <w:t xml:space="preserve">in and out of </w:t>
+      </w:r>
+      <w:r>
+        <w:t xml:space="preserve">the application.  This particular application will take 64-bit input streaming data at 100MHz and send it directly to PL DDR.  Then it will take that data from PL DDR into PS DDR.  Lastly, it will take the data in PS DDR out to a 64-bit streaming output at 100Mhz.  </w:t>
+      </w:r>
+    </w:p>
+    <w:p>
+      <w:r>
+        <w:t>While SDx is still open, create a new SDx Project by selecting File-&gt;New-&gt;SDx Project…</w:t>
       </w:r>
     </w:p>
     <w:p>
@@ -1701,11 +1607,12 @@
         <w:rPr>
           <w:noProof/>
         </w:rPr>
+        <w:lastRenderedPageBreak/>
         <w:drawing>
-          <wp:inline distT="0" distB="0" distL="0" distR="0" wp14:anchorId="23262BFB" wp14:editId="53041281">
-            <wp:extent cx="5943600" cy="3056890"/>
+          <wp:inline distT="0" distB="0" distL="0" distR="0" wp14:anchorId="02943AAB" wp14:editId="12D7F9F6">
+            <wp:extent cx="5943600" cy="2326005"/>
             <wp:effectExtent l="0" t="0" r="0" b="0"/>
-            <wp:docPr id="36" name="Picture 36"/>
+            <wp:docPr id="38" name="Picture 38"/>
             <wp:cNvGraphicFramePr>
               <a:graphicFrameLocks xmlns:a="http://schemas.openxmlformats.org/drawingml/2006/main" noChangeAspect="1"/>
             </wp:cNvGraphicFramePr>
@@ -1725,7 +1632,7 @@
                   <pic:spPr>
                     <a:xfrm>
                       <a:off x="0" y="0"/>
-                      <a:ext cx="5943600" cy="3056890"/>
+                      <a:ext cx="5943600" cy="2326005"/>
                     </a:xfrm>
                     <a:prstGeom prst="rect">
                       <a:avLst/>
@@ -1740,45 +1647,7 @@
     </w:p>
     <w:p>
       <w:r>
-        <w:t xml:space="preserve">Lastly, select to “Generate Platform.”  </w:t>
-      </w:r>
-      <w:r>
-        <w:t>This will generate the platform and add it local to the project.  Next, it’s time to create the application.  Do not close SDx yet.</w:t>
-      </w:r>
-    </w:p>
-    <w:p>
-      <w:pPr>
-        <w:rPr>
-          <w:b/>
-        </w:rPr>
-      </w:pPr>
-      <w:r>
-        <w:rPr>
-          <w:b/>
-        </w:rPr>
-        <w:t>Step 5: SDSoC - Creating the Linux application</w:t>
-      </w:r>
-    </w:p>
-    <w:p>
-      <w:r>
-        <w:t xml:space="preserve">Now it’s time to create the Linux application with the ability to </w:t>
-      </w:r>
-      <w:r>
-        <w:t>direct</w:t>
-      </w:r>
-      <w:r>
-        <w:t xml:space="preserve"> the streaming data </w:t>
-      </w:r>
-      <w:r>
-        <w:t xml:space="preserve">in and out of </w:t>
-      </w:r>
-      <w:r>
-        <w:t xml:space="preserve">the application.  This particular application will take 64-bit input streaming data at 100MHz and send it directly to PL DDR.  Then it will take that data from PL DDR into PS DDR.  Lastly, it will take the data in PS DDR out to a 64-bit streaming output at 100Mhz.  </w:t>
-      </w:r>
-    </w:p>
-    <w:p>
-      <w:r>
-        <w:t>While SDx is still open, create a new SDx Project by selecting File-&gt;New-&gt;SDx Project…</w:t>
+        <w:t>This time, instead of creating a new Platform project, create an Application:</w:t>
       </w:r>
     </w:p>
     <w:p>
@@ -1786,12 +1655,11 @@
         <w:rPr>
           <w:noProof/>
         </w:rPr>
-        <w:lastRenderedPageBreak/>
         <w:drawing>
-          <wp:inline distT="0" distB="0" distL="0" distR="0" wp14:anchorId="02943AAB" wp14:editId="12D7F9F6">
-            <wp:extent cx="5943600" cy="2326005"/>
-            <wp:effectExtent l="0" t="0" r="0" b="0"/>
-            <wp:docPr id="38" name="Picture 38"/>
+          <wp:inline distT="0" distB="0" distL="0" distR="0" wp14:anchorId="3680230F" wp14:editId="27430911">
+            <wp:extent cx="5943600" cy="1821180"/>
+            <wp:effectExtent l="0" t="0" r="0" b="7620"/>
+            <wp:docPr id="39" name="Picture 39"/>
             <wp:cNvGraphicFramePr>
               <a:graphicFrameLocks xmlns:a="http://schemas.openxmlformats.org/drawingml/2006/main" noChangeAspect="1"/>
             </wp:cNvGraphicFramePr>
@@ -1811,7 +1679,7 @@
                   <pic:spPr>
                     <a:xfrm>
                       <a:off x="0" y="0"/>
-                      <a:ext cx="5943600" cy="2326005"/>
+                      <a:ext cx="5943600" cy="1821180"/>
                     </a:xfrm>
                     <a:prstGeom prst="rect">
                       <a:avLst/>
@@ -1826,7 +1694,22 @@
     </w:p>
     <w:p>
       <w:r>
-        <w:t>This time, instead of creating a new Platform project, create an Application:</w:t>
+        <w:t xml:space="preserve">Give the application a name.  </w:t>
+      </w:r>
+      <w:r>
+        <w:t>The name of the application is arbitrary and in this example, it is called</w:t>
+      </w:r>
+      <w:r>
+        <w:t xml:space="preserve"> </w:t>
+      </w:r>
+      <w:r>
+        <w:t>“</w:t>
+      </w:r>
+      <w:r>
+        <w:t>dmalinapp</w:t>
+      </w:r>
+      <w:r>
+        <w:t>”</w:t>
       </w:r>
     </w:p>
     <w:p>
@@ -1835,10 +1718,10 @@
           <w:noProof/>
         </w:rPr>
         <w:drawing>
-          <wp:inline distT="0" distB="0" distL="0" distR="0" wp14:anchorId="3680230F" wp14:editId="27430911">
-            <wp:extent cx="5943600" cy="1821180"/>
-            <wp:effectExtent l="0" t="0" r="0" b="7620"/>
-            <wp:docPr id="39" name="Picture 39"/>
+          <wp:inline distT="0" distB="0" distL="0" distR="0" wp14:anchorId="7F5586D7" wp14:editId="1FCF3963">
+            <wp:extent cx="5943600" cy="1501775"/>
+            <wp:effectExtent l="0" t="0" r="0" b="3175"/>
+            <wp:docPr id="40" name="Picture 40"/>
             <wp:cNvGraphicFramePr>
               <a:graphicFrameLocks xmlns:a="http://schemas.openxmlformats.org/drawingml/2006/main" noChangeAspect="1"/>
             </wp:cNvGraphicFramePr>
@@ -1858,7 +1741,7 @@
                   <pic:spPr>
                     <a:xfrm>
                       <a:off x="0" y="0"/>
-                      <a:ext cx="5943600" cy="1821180"/>
+                      <a:ext cx="5943600" cy="1501775"/>
                     </a:xfrm>
                     <a:prstGeom prst="rect">
                       <a:avLst/>
@@ -1873,22 +1756,7 @@
     </w:p>
     <w:p>
       <w:r>
-        <w:t xml:space="preserve">Give the application a name.  </w:t>
-      </w:r>
-      <w:r>
-        <w:t>The name of the application is arbitrary and in this example, it is called</w:t>
-      </w:r>
-      <w:r>
-        <w:t xml:space="preserve"> </w:t>
-      </w:r>
-      <w:r>
-        <w:t>“</w:t>
-      </w:r>
-      <w:r>
-        <w:t>dmalinapp</w:t>
-      </w:r>
-      <w:r>
-        <w:t>”</w:t>
+        <w:t>Select the custom platform that was recently create.  It’s is called moverlab:</w:t>
       </w:r>
     </w:p>
     <w:p>
@@ -1896,11 +1764,12 @@
         <w:rPr>
           <w:noProof/>
         </w:rPr>
+        <w:lastRenderedPageBreak/>
         <w:drawing>
-          <wp:inline distT="0" distB="0" distL="0" distR="0" wp14:anchorId="7F5586D7" wp14:editId="1FCF3963">
-            <wp:extent cx="5943600" cy="1501775"/>
-            <wp:effectExtent l="0" t="0" r="0" b="3175"/>
-            <wp:docPr id="40" name="Picture 40"/>
+          <wp:inline distT="0" distB="0" distL="0" distR="0" wp14:anchorId="1D2C6DF9" wp14:editId="60C18FE8">
+            <wp:extent cx="5943600" cy="2649855"/>
+            <wp:effectExtent l="0" t="0" r="0" b="0"/>
+            <wp:docPr id="41" name="Picture 41"/>
             <wp:cNvGraphicFramePr>
               <a:graphicFrameLocks xmlns:a="http://schemas.openxmlformats.org/drawingml/2006/main" noChangeAspect="1"/>
             </wp:cNvGraphicFramePr>
@@ -1920,7 +1789,7 @@
                   <pic:spPr>
                     <a:xfrm>
                       <a:off x="0" y="0"/>
-                      <a:ext cx="5943600" cy="1501775"/>
+                      <a:ext cx="5943600" cy="2649855"/>
                     </a:xfrm>
                     <a:prstGeom prst="rect">
                       <a:avLst/>
@@ -1935,7 +1804,12 @@
     </w:p>
     <w:p>
       <w:r>
-        <w:t>Select the custom platform that was recently create.  It’s is called moverlab:</w:t>
+        <w:t>Select the defaults for “System Configuration” as well as the “Templates” and select “Finish”.</w:t>
+      </w:r>
+    </w:p>
+    <w:p>
+      <w:r>
+        <w:t>Right click the “src” directory in the Project Explorer and select to import sources:</w:t>
       </w:r>
     </w:p>
     <w:p>
@@ -1943,12 +1817,11 @@
         <w:rPr>
           <w:noProof/>
         </w:rPr>
-        <w:lastRenderedPageBreak/>
         <w:drawing>
-          <wp:inline distT="0" distB="0" distL="0" distR="0" wp14:anchorId="1D2C6DF9" wp14:editId="60C18FE8">
-            <wp:extent cx="5943600" cy="2649855"/>
+          <wp:inline distT="0" distB="0" distL="0" distR="0" wp14:anchorId="5A0C1D00" wp14:editId="2340D282">
+            <wp:extent cx="4343776" cy="2789162"/>
             <wp:effectExtent l="0" t="0" r="0" b="0"/>
-            <wp:docPr id="41" name="Picture 41"/>
+            <wp:docPr id="43" name="Picture 43"/>
             <wp:cNvGraphicFramePr>
               <a:graphicFrameLocks xmlns:a="http://schemas.openxmlformats.org/drawingml/2006/main" noChangeAspect="1"/>
             </wp:cNvGraphicFramePr>
@@ -1968,7 +1841,7 @@
                   <pic:spPr>
                     <a:xfrm>
                       <a:off x="0" y="0"/>
-                      <a:ext cx="5943600" cy="2649855"/>
+                      <a:ext cx="4343776" cy="2789162"/>
                     </a:xfrm>
                     <a:prstGeom prst="rect">
                       <a:avLst/>
@@ -1983,12 +1856,7 @@
     </w:p>
     <w:p>
       <w:r>
-        <w:t>Select the defaults for “System Configuration” as well as the “Templates” and select “Finish”.</w:t>
-      </w:r>
-    </w:p>
-    <w:p>
-      <w:r>
-        <w:t>Right click the “src” directory in the Project Explorer and select to import sources:</w:t>
+        <w:t>Within the extracted zip file directory, locate the “software” directory and import all of the source files as shown below:</w:t>
       </w:r>
     </w:p>
     <w:p>
@@ -1996,11 +1864,12 @@
         <w:rPr>
           <w:noProof/>
         </w:rPr>
+        <w:lastRenderedPageBreak/>
         <w:drawing>
-          <wp:inline distT="0" distB="0" distL="0" distR="0" wp14:anchorId="5A0C1D00" wp14:editId="2340D282">
-            <wp:extent cx="4343776" cy="2789162"/>
+          <wp:inline distT="0" distB="0" distL="0" distR="0" wp14:anchorId="734DED66" wp14:editId="0921FDE6">
+            <wp:extent cx="5418290" cy="4839119"/>
             <wp:effectExtent l="0" t="0" r="0" b="0"/>
-            <wp:docPr id="43" name="Picture 43"/>
+            <wp:docPr id="44" name="Picture 44"/>
             <wp:cNvGraphicFramePr>
               <a:graphicFrameLocks xmlns:a="http://schemas.openxmlformats.org/drawingml/2006/main" noChangeAspect="1"/>
             </wp:cNvGraphicFramePr>
@@ -2020,7 +1889,7 @@
                   <pic:spPr>
                     <a:xfrm>
                       <a:off x="0" y="0"/>
-                      <a:ext cx="4343776" cy="2789162"/>
+                      <a:ext cx="5418290" cy="4839119"/>
                     </a:xfrm>
                     <a:prstGeom prst="rect">
                       <a:avLst/>
@@ -2035,7 +1904,61 @@
     </w:p>
     <w:p>
       <w:r>
-        <w:t>Within the extracted zip file directory, locate the “software” directory and import all of the source files as shown below:</w:t>
+        <w:t>Select</w:t>
+      </w:r>
+      <w:r>
+        <w:t>/Highlight</w:t>
+      </w:r>
+      <w:r>
+        <w:t xml:space="preserve"> the following hardware functions to be accelerated</w:t>
+      </w:r>
+      <w:r>
+        <w:t xml:space="preserve">(these are </w:t>
+      </w:r>
+      <w:r>
+        <w:t>the</w:t>
+      </w:r>
+      <w:r>
+        <w:t xml:space="preserve"> datamovers)</w:t>
+      </w:r>
+      <w:r>
+        <w:t xml:space="preserve"> as shown below</w:t>
+      </w:r>
+    </w:p>
+    <w:p>
+      <w:pPr>
+        <w:pStyle w:val="ListParagraph"/>
+        <w:numPr>
+          <w:ilvl w:val="0"/>
+          <w:numId w:val="3"/>
+        </w:numPr>
+      </w:pPr>
+      <w:r>
+        <w:t>dma_pl_to_ps</w:t>
+      </w:r>
+    </w:p>
+    <w:p>
+      <w:pPr>
+        <w:pStyle w:val="ListParagraph"/>
+        <w:numPr>
+          <w:ilvl w:val="0"/>
+          <w:numId w:val="3"/>
+        </w:numPr>
+      </w:pPr>
+      <w:r>
+        <w:t>psddr_2_stream</w:t>
+      </w:r>
+    </w:p>
+    <w:p>
+      <w:pPr>
+        <w:pStyle w:val="ListParagraph"/>
+        <w:numPr>
+          <w:ilvl w:val="0"/>
+          <w:numId w:val="3"/>
+        </w:numPr>
+      </w:pPr>
+      <w:r>
+        <w:t>stream_dma_pl</w:t>
       </w:r>
     </w:p>
     <w:p>
@@ -2043,12 +1966,11 @@
         <w:rPr>
           <w:noProof/>
         </w:rPr>
-        <w:lastRenderedPageBreak/>
         <w:drawing>
-          <wp:inline distT="0" distB="0" distL="0" distR="0" wp14:anchorId="734DED66" wp14:editId="0921FDE6">
-            <wp:extent cx="4091940" cy="3654545"/>
-            <wp:effectExtent l="0" t="0" r="3810" b="3175"/>
-            <wp:docPr id="44" name="Picture 44"/>
+          <wp:inline distT="0" distB="0" distL="0" distR="0" wp14:anchorId="478F8140" wp14:editId="001BEBBB">
+            <wp:extent cx="5090160" cy="1833219"/>
+            <wp:effectExtent l="0" t="0" r="0" b="0"/>
+            <wp:docPr id="45" name="Picture 45"/>
             <wp:cNvGraphicFramePr>
               <a:graphicFrameLocks xmlns:a="http://schemas.openxmlformats.org/drawingml/2006/main" noChangeAspect="1"/>
             </wp:cNvGraphicFramePr>
@@ -2068,7 +1990,7 @@
                   <pic:spPr>
                     <a:xfrm>
                       <a:off x="0" y="0"/>
-                      <a:ext cx="4095709" cy="3657911"/>
+                      <a:ext cx="5095176" cy="1835025"/>
                     </a:xfrm>
                     <a:prstGeom prst="rect">
                       <a:avLst/>
@@ -2083,7 +2005,22 @@
     </w:p>
     <w:p>
       <w:r>
-        <w:t>Under the Application Project Settings, select the lightning bolt button to accelerate the mover functions:</w:t>
+        <w:t>Now it’</w:t>
+      </w:r>
+      <w:r>
+        <w:t>s time to build the project.  Click on the hammer shown below</w:t>
+      </w:r>
+      <w:r>
+        <w:t xml:space="preserve"> and </w:t>
+      </w:r>
+      <w:r>
+        <w:rPr>
+          <w:highlight w:val="cyan"/>
+        </w:rPr>
+        <w:t>yell</w:t>
+      </w:r>
+      <w:r>
+        <w:t xml:space="preserve"> out “It’s hammer time!”</w:t>
       </w:r>
     </w:p>
     <w:p>
@@ -2091,11 +2028,12 @@
         <w:rPr>
           <w:noProof/>
         </w:rPr>
+        <w:lastRenderedPageBreak/>
         <w:drawing>
-          <wp:inline distT="0" distB="0" distL="0" distR="0" wp14:anchorId="65DFDCF6" wp14:editId="4546BF7D">
-            <wp:extent cx="3924300" cy="2147045"/>
-            <wp:effectExtent l="0" t="0" r="0" b="5715"/>
-            <wp:docPr id="4" name="Picture 4"/>
+          <wp:inline distT="0" distB="0" distL="0" distR="0" wp14:anchorId="034103B4" wp14:editId="27F140B0">
+            <wp:extent cx="5943600" cy="2348865"/>
+            <wp:effectExtent l="0" t="0" r="0" b="0"/>
+            <wp:docPr id="52" name="Picture 52"/>
             <wp:cNvGraphicFramePr>
               <a:graphicFrameLocks xmlns:a="http://schemas.openxmlformats.org/drawingml/2006/main" noChangeAspect="1"/>
             </wp:cNvGraphicFramePr>
@@ -2115,7 +2053,7 @@
                   <pic:spPr>
                     <a:xfrm>
                       <a:off x="0" y="0"/>
-                      <a:ext cx="3936503" cy="2153721"/>
+                      <a:ext cx="5943600" cy="2348865"/>
                     </a:xfrm>
                     <a:prstGeom prst="rect">
                       <a:avLst/>
@@ -2130,64 +2068,64 @@
     </w:p>
     <w:p>
       <w:r>
-        <w:t>Select</w:t>
-      </w:r>
-      <w:r>
-        <w:t>/Highlight</w:t>
-      </w:r>
-      <w:r>
-        <w:t xml:space="preserve"> the following hardware functions to be accelerated</w:t>
-      </w:r>
-      <w:r>
-        <w:t xml:space="preserve">(these are </w:t>
-      </w:r>
-      <w:r>
-        <w:t>the</w:t>
-      </w:r>
-      <w:r>
-        <w:t xml:space="preserve"> datamovers)</w:t>
-      </w:r>
-      <w:r>
-        <w:t xml:space="preserve"> as shown below</w:t>
-      </w:r>
-      <w:r>
-        <w:t>.  To select multiple functions, hold down CTRL (The GUI is slow to respond; so be patient)</w:t>
-      </w:r>
-    </w:p>
-    <w:p>
-      <w:pPr>
-        <w:pStyle w:val="ListParagraph"/>
-        <w:numPr>
-          <w:ilvl w:val="0"/>
-          <w:numId w:val="3"/>
-        </w:numPr>
-      </w:pPr>
-      <w:r>
-        <w:t>dma_pl_to_ps</w:t>
-      </w:r>
-    </w:p>
-    <w:p>
-      <w:pPr>
-        <w:pStyle w:val="ListParagraph"/>
-        <w:numPr>
-          <w:ilvl w:val="0"/>
-          <w:numId w:val="3"/>
-        </w:numPr>
-      </w:pPr>
-      <w:r>
-        <w:t>psddr_2_stream</w:t>
-      </w:r>
-    </w:p>
-    <w:p>
-      <w:pPr>
-        <w:pStyle w:val="ListParagraph"/>
-        <w:numPr>
-          <w:ilvl w:val="0"/>
-          <w:numId w:val="3"/>
-        </w:numPr>
-      </w:pPr>
-      <w:r>
-        <w:t>stream_dma_pl</w:t>
+        <w:t xml:space="preserve">Building this application will take some time.  SDx will build new bits during this </w:t>
+      </w:r>
+      <w:r>
+        <w:t>first build</w:t>
+      </w:r>
+      <w:r>
+        <w:t xml:space="preserve">.  </w:t>
+      </w:r>
+      <w:r>
+        <w:t xml:space="preserve">After the first set up bits are created, it’s very unlikely that the bits will not need to be re-created as long as the hardware functions are not modified.  </w:t>
+      </w:r>
+      <w:r>
+        <w:t>So subsequent builds can be built quickly.</w:t>
+      </w:r>
+    </w:p>
+    <w:p>
+      <w:pPr>
+        <w:rPr>
+          <w:u w:val="single"/>
+        </w:rPr>
+      </w:pPr>
+      <w:r>
+        <w:rPr>
+          <w:u w:val="single"/>
+        </w:rPr>
+        <w:t>While SDSoC builds</w:t>
+      </w:r>
+    </w:p>
+    <w:p>
+      <w:r>
+        <w:t xml:space="preserve">As SDSoC builds the application, this is a good time to look at the source files.  </w:t>
+      </w:r>
+      <w:r>
+        <w:t>First inspect the stream_dma</w:t>
+      </w:r>
+      <w:r>
+        <w:t>_pl</w:t>
+      </w:r>
+      <w:r>
+        <w:t>.cpp and the stream_dma</w:t>
+      </w:r>
+      <w:r>
+        <w:t>_pl</w:t>
+      </w:r>
+      <w:r>
+        <w:t>.h.  The stream_dma</w:t>
+      </w:r>
+      <w:r>
+        <w:t>_pl</w:t>
+      </w:r>
+      <w:r>
+        <w:t>.cpp shows the function being done with the stream_dma</w:t>
+      </w:r>
+      <w:r>
+        <w:t>_pl</w:t>
+      </w:r>
+      <w:r>
+        <w:t xml:space="preserve"> call:</w:t>
       </w:r>
     </w:p>
     <w:p>
@@ -2195,12 +2133,11 @@
         <w:rPr>
           <w:noProof/>
         </w:rPr>
-        <w:lastRenderedPageBreak/>
         <w:drawing>
-          <wp:inline distT="0" distB="0" distL="0" distR="0" wp14:anchorId="478F8140" wp14:editId="001BEBBB">
-            <wp:extent cx="4312920" cy="1553296"/>
-            <wp:effectExtent l="0" t="0" r="0" b="8890"/>
-            <wp:docPr id="45" name="Picture 45"/>
+          <wp:inline distT="0" distB="0" distL="0" distR="0" wp14:anchorId="2066E257" wp14:editId="7A1546E6">
+            <wp:extent cx="5943600" cy="869315"/>
+            <wp:effectExtent l="0" t="0" r="0" b="6985"/>
+            <wp:docPr id="1" name="Picture 1"/>
             <wp:cNvGraphicFramePr>
               <a:graphicFrameLocks xmlns:a="http://schemas.openxmlformats.org/drawingml/2006/main" noChangeAspect="1"/>
             </wp:cNvGraphicFramePr>
@@ -2220,7 +2157,7 @@
                   <pic:spPr>
                     <a:xfrm>
                       <a:off x="0" y="0"/>
-                      <a:ext cx="4322930" cy="1556901"/>
+                      <a:ext cx="5943600" cy="869315"/>
                     </a:xfrm>
                     <a:prstGeom prst="rect">
                       <a:avLst/>
@@ -2235,22 +2172,21 @@
     </w:p>
     <w:p>
       <w:r>
-        <w:t>Now it’</w:t>
-      </w:r>
-      <w:r>
-        <w:t>s time to build the project.  Click on the hammer shown below</w:t>
-      </w:r>
-      <w:r>
-        <w:t xml:space="preserve"> and </w:t>
-      </w:r>
-      <w:r>
-        <w:rPr>
-          <w:highlight w:val="cyan"/>
-        </w:rPr>
-        <w:t>yell</w:t>
-      </w:r>
-      <w:r>
-        <w:t xml:space="preserve"> out “It’s hammer time!”</w:t>
+        <w:t>This a simple data mover that takes input data and send it right back out through another pointer.  The number of beats is determined at the time the call is made.</w:t>
+      </w:r>
+      <w:r>
+        <w:t xml:space="preserve">  Notice the HLS pragmas; one is to indicate the port type while the other is a performance enhancement.</w:t>
+      </w:r>
+      <w:bookmarkStart w:id="0" w:name="_GoBack"/>
+      <w:bookmarkEnd w:id="0"/>
+      <w:r>
+        <w:t xml:space="preserve">  Now look at the stream_dma</w:t>
+      </w:r>
+      <w:r>
+        <w:t>_pl</w:t>
+      </w:r>
+      <w:r>
+        <w:t>.h file to look at the special SDS pragmas:</w:t>
       </w:r>
     </w:p>
     <w:p>
@@ -2259,10 +2195,10 @@
           <w:noProof/>
         </w:rPr>
         <w:drawing>
-          <wp:inline distT="0" distB="0" distL="0" distR="0" wp14:anchorId="034103B4" wp14:editId="27F140B0">
-            <wp:extent cx="5943600" cy="2348865"/>
-            <wp:effectExtent l="0" t="0" r="0" b="0"/>
-            <wp:docPr id="52" name="Picture 52"/>
+          <wp:inline distT="0" distB="0" distL="0" distR="0" wp14:anchorId="3FA9621B" wp14:editId="6FEDFAA7">
+            <wp:extent cx="5060118" cy="2110923"/>
+            <wp:effectExtent l="0" t="0" r="7620" b="3810"/>
+            <wp:docPr id="47" name="Picture 47"/>
             <wp:cNvGraphicFramePr>
               <a:graphicFrameLocks xmlns:a="http://schemas.openxmlformats.org/drawingml/2006/main" noChangeAspect="1"/>
             </wp:cNvGraphicFramePr>
@@ -2282,7 +2218,7 @@
                   <pic:spPr>
                     <a:xfrm>
                       <a:off x="0" y="0"/>
-                      <a:ext cx="5943600" cy="2348865"/>
+                      <a:ext cx="5060118" cy="2110923"/>
                     </a:xfrm>
                     <a:prstGeom prst="rect">
                       <a:avLst/>
@@ -2297,64 +2233,25 @@
     </w:p>
     <w:p>
       <w:r>
-        <w:t xml:space="preserve">Building this application will take some time.  SDx will build new bits during this </w:t>
-      </w:r>
-      <w:r>
-        <w:t>first build</w:t>
-      </w:r>
-      <w:r>
-        <w:t xml:space="preserve">.  </w:t>
-      </w:r>
-      <w:r>
-        <w:t xml:space="preserve">After the first set up bits are created, it’s very unlikely that the bits will need to be re-created as long as the hardware functions are not modified.  </w:t>
-      </w:r>
-      <w:r>
-        <w:t>So subsequent builds can be built quickly.</w:t>
-      </w:r>
-    </w:p>
-    <w:p>
-      <w:pPr>
-        <w:rPr>
-          <w:u w:val="single"/>
-        </w:rPr>
-      </w:pPr>
-      <w:r>
-        <w:rPr>
-          <w:u w:val="single"/>
-        </w:rPr>
-        <w:t>While SDSoC builds</w:t>
-      </w:r>
-    </w:p>
-    <w:p>
-      <w:r>
-        <w:t xml:space="preserve">As SDSoC builds the application, this is a good time to look at the source files.  </w:t>
-      </w:r>
-      <w:r>
-        <w:t>First inspect the stream_dma</w:t>
-      </w:r>
-      <w:r>
-        <w:t>_pl</w:t>
-      </w:r>
-      <w:r>
-        <w:t>.cpp and the stream_dma</w:t>
-      </w:r>
-      <w:r>
-        <w:t>_pl</w:t>
-      </w:r>
-      <w:r>
-        <w:t>.h.  The stream_dma</w:t>
-      </w:r>
-      <w:r>
-        <w:t>_pl</w:t>
-      </w:r>
-      <w:r>
-        <w:t>.cpp shows the function being done with the stream_dma</w:t>
-      </w:r>
-      <w:r>
-        <w:t>_pl</w:t>
-      </w:r>
-      <w:r>
-        <w:t xml:space="preserve"> call:</w:t>
+        <w:lastRenderedPageBreak/>
+        <w:t xml:space="preserve">Notice on line </w:t>
+      </w:r>
+      <w:r>
+        <w:t>7</w:t>
+      </w:r>
+      <w:r>
+        <w:t xml:space="preserve"> the sys_port pragma is mapping the din pointer to the </w:t>
+      </w:r>
+      <w:r>
+        <w:t>rx_stream</w:t>
+      </w:r>
+      <w:r>
+        <w:t xml:space="preserve"> IP port that is the M_AXIS stream.  This was determined from the script used to create the DSA.</w:t>
+      </w:r>
+    </w:p>
+    <w:p>
+      <w:r>
+        <w:t>Also notice that sys_port is used to map the dout pointer to the PL Memory controller.  This is also referenced in the dsa.tcl where the memport was labeled MIG:</w:t>
       </w:r>
     </w:p>
     <w:p>
@@ -2363,10 +2260,10 @@
           <w:noProof/>
         </w:rPr>
         <w:drawing>
-          <wp:inline distT="0" distB="0" distL="0" distR="0" wp14:anchorId="2066E257" wp14:editId="7A1546E6">
-            <wp:extent cx="5943600" cy="869315"/>
-            <wp:effectExtent l="0" t="0" r="0" b="6985"/>
-            <wp:docPr id="1" name="Picture 1"/>
+          <wp:inline distT="0" distB="0" distL="0" distR="0" wp14:anchorId="39B124DF" wp14:editId="58F5938F">
+            <wp:extent cx="5943600" cy="591820"/>
+            <wp:effectExtent l="0" t="0" r="0" b="0"/>
+            <wp:docPr id="12" name="Picture 12"/>
             <wp:cNvGraphicFramePr>
               <a:graphicFrameLocks xmlns:a="http://schemas.openxmlformats.org/drawingml/2006/main" noChangeAspect="1"/>
             </wp:cNvGraphicFramePr>
@@ -2386,7 +2283,7 @@
                   <pic:spPr>
                     <a:xfrm>
                       <a:off x="0" y="0"/>
-                      <a:ext cx="5943600" cy="869315"/>
+                      <a:ext cx="5943600" cy="591820"/>
                     </a:xfrm>
                     <a:prstGeom prst="rect">
                       <a:avLst/>
@@ -2401,19 +2298,30 @@
     </w:p>
     <w:p>
       <w:r>
-        <w:t>This a simple data mover that takes input data and send it right back out through another pointer.  The number of beats is determined at the time the call is made.</w:t>
-      </w:r>
-      <w:r>
-        <w:t xml:space="preserve">  Notice the HLS pragmas; one is to indicate the port type while the other is a performance enhancement.</w:t>
-      </w:r>
-      <w:r>
-        <w:t xml:space="preserve">  Now look at the stream_dma</w:t>
-      </w:r>
-      <w:r>
-        <w:t>_pl</w:t>
-      </w:r>
-      <w:r>
-        <w:t>.h file to look at the special SDS pragmas:</w:t>
+        <w:t xml:space="preserve">Lastly notice the zero_copy pragma is used to tell SDSoC the stream_dma function will have the dout port as shared memory through an AXI master bus interface.  </w:t>
+      </w:r>
+    </w:p>
+    <w:p>
+      <w:r>
+        <w:t xml:space="preserve">Next look in the stream_test.cpp file and notice how the </w:t>
+      </w:r>
+      <w:r>
+        <w:t>plddr_buf and plddr_buf1</w:t>
+      </w:r>
+      <w:r>
+        <w:t xml:space="preserve"> pointer</w:t>
+      </w:r>
+      <w:r>
+        <w:t>s are</w:t>
+      </w:r>
+      <w:r>
+        <w:t xml:space="preserve"> memory mapped to the physical MIG address</w:t>
+      </w:r>
+      <w:r>
+        <w:t>es</w:t>
+      </w:r>
+      <w:r>
+        <w:t>:</w:t>
       </w:r>
     </w:p>
     <w:p>
@@ -2421,12 +2329,11 @@
         <w:rPr>
           <w:noProof/>
         </w:rPr>
-        <w:lastRenderedPageBreak/>
         <w:drawing>
-          <wp:inline distT="0" distB="0" distL="0" distR="0" wp14:anchorId="3FA9621B" wp14:editId="6FEDFAA7">
-            <wp:extent cx="5060118" cy="2110923"/>
-            <wp:effectExtent l="0" t="0" r="7620" b="3810"/>
-            <wp:docPr id="47" name="Picture 47"/>
+          <wp:inline distT="0" distB="0" distL="0" distR="0" wp14:anchorId="268F6C77" wp14:editId="349E4422">
+            <wp:extent cx="5943600" cy="791210"/>
+            <wp:effectExtent l="0" t="0" r="0" b="8890"/>
+            <wp:docPr id="48" name="Picture 48"/>
             <wp:cNvGraphicFramePr>
               <a:graphicFrameLocks xmlns:a="http://schemas.openxmlformats.org/drawingml/2006/main" noChangeAspect="1"/>
             </wp:cNvGraphicFramePr>
@@ -2446,7 +2353,7 @@
                   <pic:spPr>
                     <a:xfrm>
                       <a:off x="0" y="0"/>
-                      <a:ext cx="5060118" cy="2110923"/>
+                      <a:ext cx="5943600" cy="791210"/>
                     </a:xfrm>
                     <a:prstGeom prst="rect">
                       <a:avLst/>
@@ -2461,24 +2368,19 @@
     </w:p>
     <w:p>
       <w:r>
-        <w:t xml:space="preserve">Notice on line </w:t>
-      </w:r>
-      <w:r>
-        <w:t>7</w:t>
-      </w:r>
-      <w:r>
-        <w:t xml:space="preserve"> the sys_port pragma is mapping the din pointer to the </w:t>
-      </w:r>
-      <w:r>
-        <w:t>rx_stream</w:t>
-      </w:r>
-      <w:r>
-        <w:t xml:space="preserve"> IP port that is the M_AXIS stream.  This was determined from the script used to create the DSA.</w:t>
-      </w:r>
-    </w:p>
-    <w:p>
-      <w:r>
-        <w:t>Also notice that sys_port is used to map the dout pointer to the PL Memory controller.  This is also referenced in the dsa.tcl where the memport was labeled MIG:</w:t>
+        <w:t>Also, look at the fifo pointer to see memory is all</w:t>
+      </w:r>
+      <w:r>
+        <w:t xml:space="preserve">ocated for the streaming source.  </w:t>
+      </w:r>
+      <w:r>
+        <w:t>In theory, this</w:t>
+      </w:r>
+      <w:r>
+        <w:t xml:space="preserve"> allocation isn’t necessary,</w:t>
+      </w:r>
+      <w:r>
+        <w:t xml:space="preserve"> but I keep it there since it does no harm.</w:t>
       </w:r>
     </w:p>
     <w:p>
@@ -2487,10 +2389,10 @@
           <w:noProof/>
         </w:rPr>
         <w:drawing>
-          <wp:inline distT="0" distB="0" distL="0" distR="0" wp14:anchorId="39B124DF" wp14:editId="58F5938F">
-            <wp:extent cx="5943600" cy="591820"/>
+          <wp:inline distT="0" distB="0" distL="0" distR="0" wp14:anchorId="347F57A6" wp14:editId="02E5427E">
+            <wp:extent cx="3819525" cy="387605"/>
             <wp:effectExtent l="0" t="0" r="0" b="0"/>
-            <wp:docPr id="12" name="Picture 12"/>
+            <wp:docPr id="49" name="Picture 49"/>
             <wp:cNvGraphicFramePr>
               <a:graphicFrameLocks xmlns:a="http://schemas.openxmlformats.org/drawingml/2006/main" noChangeAspect="1"/>
             </wp:cNvGraphicFramePr>
@@ -2510,7 +2412,7 @@
                   <pic:spPr>
                     <a:xfrm>
                       <a:off x="0" y="0"/>
-                      <a:ext cx="5943600" cy="591820"/>
+                      <a:ext cx="4146356" cy="420772"/>
                     </a:xfrm>
                     <a:prstGeom prst="rect">
                       <a:avLst/>
@@ -2525,30 +2427,7 @@
     </w:p>
     <w:p>
       <w:r>
-        <w:t xml:space="preserve">Lastly notice the zero_copy pragma is used to tell SDSoC the stream_dma function will have the dout port as shared memory through an AXI master bus interface.  </w:t>
-      </w:r>
-    </w:p>
-    <w:p>
-      <w:r>
-        <w:t xml:space="preserve">Next look in the stream_test.cpp file and notice how the </w:t>
-      </w:r>
-      <w:r>
-        <w:t>plddr_buf and plddr_buf1</w:t>
-      </w:r>
-      <w:r>
-        <w:t xml:space="preserve"> pointer</w:t>
-      </w:r>
-      <w:r>
-        <w:t>s are</w:t>
-      </w:r>
-      <w:r>
-        <w:t xml:space="preserve"> memory mapped to the physical MIG address</w:t>
-      </w:r>
-      <w:r>
-        <w:t>es</w:t>
-      </w:r>
-      <w:r>
-        <w:t>:</w:t>
+        <w:t>Lastly, look at the call to stream_dma to see how the streaming data is captured to onto MIG:</w:t>
       </w:r>
     </w:p>
     <w:p>
@@ -2557,10 +2436,10 @@
           <w:noProof/>
         </w:rPr>
         <w:drawing>
-          <wp:inline distT="0" distB="0" distL="0" distR="0" wp14:anchorId="268F6C77" wp14:editId="349E4422">
-            <wp:extent cx="5943600" cy="791210"/>
-            <wp:effectExtent l="0" t="0" r="0" b="8890"/>
-            <wp:docPr id="48" name="Picture 48"/>
+          <wp:inline distT="0" distB="0" distL="0" distR="0" wp14:anchorId="62888F8B" wp14:editId="1AC43634">
+            <wp:extent cx="4328535" cy="1272650"/>
+            <wp:effectExtent l="0" t="0" r="0" b="3810"/>
+            <wp:docPr id="2" name="Picture 2"/>
             <wp:cNvGraphicFramePr>
               <a:graphicFrameLocks xmlns:a="http://schemas.openxmlformats.org/drawingml/2006/main" noChangeAspect="1"/>
             </wp:cNvGraphicFramePr>
@@ -2580,113 +2459,6 @@
                   <pic:spPr>
                     <a:xfrm>
                       <a:off x="0" y="0"/>
-                      <a:ext cx="5943600" cy="791210"/>
-                    </a:xfrm>
-                    <a:prstGeom prst="rect">
-                      <a:avLst/>
-                    </a:prstGeom>
-                  </pic:spPr>
-                </pic:pic>
-              </a:graphicData>
-            </a:graphic>
-          </wp:inline>
-        </w:drawing>
-      </w:r>
-    </w:p>
-    <w:p>
-      <w:r>
-        <w:t>Also, look at the fifo pointer to see memory is all</w:t>
-      </w:r>
-      <w:r>
-        <w:t xml:space="preserve">ocated for the streaming source.  </w:t>
-      </w:r>
-      <w:r>
-        <w:t>In theory, this</w:t>
-      </w:r>
-      <w:r>
-        <w:t xml:space="preserve"> allocation isn’t necessary,</w:t>
-      </w:r>
-      <w:r>
-        <w:t xml:space="preserve"> but I keep it there since it does no harm.</w:t>
-      </w:r>
-    </w:p>
-    <w:p>
-      <w:r>
-        <w:rPr>
-          <w:noProof/>
-        </w:rPr>
-        <w:drawing>
-          <wp:inline distT="0" distB="0" distL="0" distR="0" wp14:anchorId="347F57A6" wp14:editId="02E5427E">
-            <wp:extent cx="3819525" cy="387605"/>
-            <wp:effectExtent l="0" t="0" r="0" b="0"/>
-            <wp:docPr id="49" name="Picture 49"/>
-            <wp:cNvGraphicFramePr>
-              <a:graphicFrameLocks xmlns:a="http://schemas.openxmlformats.org/drawingml/2006/main" noChangeAspect="1"/>
-            </wp:cNvGraphicFramePr>
-            <a:graphic xmlns:a="http://schemas.openxmlformats.org/drawingml/2006/main">
-              <a:graphicData uri="http://schemas.openxmlformats.org/drawingml/2006/picture">
-                <pic:pic xmlns:pic="http://schemas.openxmlformats.org/drawingml/2006/picture">
-                  <pic:nvPicPr>
-                    <pic:cNvPr id="1" name=""/>
-                    <pic:cNvPicPr/>
-                  </pic:nvPicPr>
-                  <pic:blipFill>
-                    <a:blip r:embed="rId36"/>
-                    <a:stretch>
-                      <a:fillRect/>
-                    </a:stretch>
-                  </pic:blipFill>
-                  <pic:spPr>
-                    <a:xfrm>
-                      <a:off x="0" y="0"/>
-                      <a:ext cx="4146356" cy="420772"/>
-                    </a:xfrm>
-                    <a:prstGeom prst="rect">
-                      <a:avLst/>
-                    </a:prstGeom>
-                  </pic:spPr>
-                </pic:pic>
-              </a:graphicData>
-            </a:graphic>
-          </wp:inline>
-        </w:drawing>
-      </w:r>
-    </w:p>
-    <w:p>
-      <w:r>
-        <w:t>Lastly, look at the call to stream_dma to see how the streaming data is captured to onto MIG:</w:t>
-      </w:r>
-    </w:p>
-    <w:p>
-      <w:r>
-        <w:rPr>
-          <w:noProof/>
-        </w:rPr>
-        <w:lastRenderedPageBreak/>
-        <w:drawing>
-          <wp:inline distT="0" distB="0" distL="0" distR="0" wp14:anchorId="62888F8B" wp14:editId="1AC43634">
-            <wp:extent cx="4328535" cy="1272650"/>
-            <wp:effectExtent l="0" t="0" r="0" b="3810"/>
-            <wp:docPr id="2" name="Picture 2"/>
-            <wp:cNvGraphicFramePr>
-              <a:graphicFrameLocks xmlns:a="http://schemas.openxmlformats.org/drawingml/2006/main" noChangeAspect="1"/>
-            </wp:cNvGraphicFramePr>
-            <a:graphic xmlns:a="http://schemas.openxmlformats.org/drawingml/2006/main">
-              <a:graphicData uri="http://schemas.openxmlformats.org/drawingml/2006/picture">
-                <pic:pic xmlns:pic="http://schemas.openxmlformats.org/drawingml/2006/picture">
-                  <pic:nvPicPr>
-                    <pic:cNvPr id="1" name=""/>
-                    <pic:cNvPicPr/>
-                  </pic:nvPicPr>
-                  <pic:blipFill>
-                    <a:blip r:embed="rId37"/>
-                    <a:stretch>
-                      <a:fillRect/>
-                    </a:stretch>
-                  </pic:blipFill>
-                  <pic:spPr>
-                    <a:xfrm>
-                      <a:off x="0" y="0"/>
                       <a:ext cx="4328535" cy="1272650"/>
                     </a:xfrm>
                     <a:prstGeom prst="rect">
@@ -2766,6 +2538,7 @@
         <w:rPr>
           <w:noProof/>
         </w:rPr>
+        <w:lastRenderedPageBreak/>
         <w:drawing>
           <wp:inline distT="0" distB="0" distL="0" distR="0" wp14:anchorId="4282C6E2" wp14:editId="6B68069D">
             <wp:extent cx="5943600" cy="2447290"/>
@@ -2784,7 +2557,7 @@
                     </pic:cNvPicPr>
                   </pic:nvPicPr>
                   <pic:blipFill>
-                    <a:blip r:embed="rId38"/>
+                    <a:blip r:embed="rId36"/>
                     <a:stretch>
                       <a:fillRect/>
                     </a:stretch>
@@ -2817,21 +2590,10 @@
       </w:r>
     </w:p>
     <w:p>
-      <w:pPr>
-        <w:rPr>
-          <w:u w:val="single"/>
-        </w:rPr>
-      </w:pPr>
-      <w:r>
-        <w:rPr>
-          <w:u w:val="single"/>
-        </w:rPr>
+      <w:r>
         <w:t>Once</w:t>
       </w:r>
       <w:r>
-        <w:rPr>
-          <w:u w:val="single"/>
-        </w:rPr>
         <w:t xml:space="preserve"> SDSoC completes</w:t>
       </w:r>
     </w:p>
@@ -2857,9 +2619,6 @@
       <w:r>
         <w:t>So you would read from address 0x80000000 and 0x80000004.</w:t>
       </w:r>
-      <w:r>
-        <w:t xml:space="preserve">  You have successfully captured streaming data into Linux.</w:t>
-      </w:r>
     </w:p>
     <w:p>
       <w:r>
@@ -2873,7 +2632,6 @@
     </w:p>
     <w:p>
       <w:r>
-        <w:lastRenderedPageBreak/>
         <w:t>Debug\_sds\p0\vivado\prj\prj.runs\impl_1</w:t>
       </w:r>
       <w:r>
@@ -2886,19 +2644,16 @@
       </w:r>
       <w:r>
         <w:t>With the ILA core, have fun and trigger on AXI Streaming transactions and compare them to what software displays.  Remember to be mindful of data types.</w:t>
-      </w:r>
-      <w:r>
-        <w:t xml:space="preserve">  Once you see the data come out on the ILA, you have successfully transmitted streaming data from Linux to a streaming AXI master.</w:t>
       </w:r>
     </w:p>
     <w:p/>
     <w:sectPr>
-      <w:headerReference w:type="even" r:id="rId39"/>
-      <w:headerReference w:type="default" r:id="rId40"/>
-      <w:footerReference w:type="even" r:id="rId41"/>
-      <w:footerReference w:type="default" r:id="rId42"/>
-      <w:headerReference w:type="first" r:id="rId43"/>
-      <w:footerReference w:type="first" r:id="rId44"/>
+      <w:headerReference w:type="even" r:id="rId37"/>
+      <w:headerReference w:type="default" r:id="rId38"/>
+      <w:footerReference w:type="even" r:id="rId39"/>
+      <w:footerReference w:type="default" r:id="rId40"/>
+      <w:headerReference w:type="first" r:id="rId41"/>
+      <w:footerReference w:type="first" r:id="rId42"/>
       <w:pgSz w:w="12240" w:h="15840"/>
       <w:pgMar w:top="1440" w:right="1440" w:bottom="1440" w:left="1440" w:header="720" w:footer="720" w:gutter="0"/>
       <w:cols w:space="720"/>

</xml_diff>